<commit_message>
have written 24th ticket
</commit_message>
<xml_diff>
--- a/24.docx
+++ b/24.docx
@@ -5,12 +5,12 @@
     <w:p>
       <w:pPr>
         <w:rPr>
-          <w:lang w:val="en-US"/>
-        </w:rPr>
-      </w:pPr>
-      <w:r>
-        <w:rPr>
-          <w:lang w:val="en-US"/>
+          <w:lang w:val="ru-RU"/>
+        </w:rPr>
+      </w:pPr>
+      <w:r>
+        <w:rPr>
+          <w:lang w:val="ru-RU"/>
         </w:rPr>
         <w:t>24</w:t>
       </w:r>
@@ -34,29 +34,857 @@
           <w:lang w:val="ru-RU"/>
         </w:rPr>
       </w:pPr>
-    </w:p>
-    <w:p>
-      <w:pPr>
-        <w:rPr>
-          <w:lang w:val="ru-RU"/>
-        </w:rPr>
-      </w:pPr>
-      <w:r>
-        <w:rPr>
-          <w:lang w:val="ru-RU"/>
-        </w:rPr>
-        <w:t>… я уже засыпаю – завтра допиш</w:t>
+      <w:r>
+        <w:rPr>
+          <w:lang w:val="ru-RU"/>
+        </w:rPr>
+        <w:t xml:space="preserve"> </w:t>
+      </w:r>
+      <w:proofErr w:type="spellStart"/>
+      <w:r>
+        <w:rPr>
+          <w:lang w:val="ru-RU"/>
+        </w:rPr>
+        <w:t>Лейси</w:t>
+      </w:r>
+      <w:proofErr w:type="spellEnd"/>
+      <w:r>
+        <w:rPr>
+          <w:lang w:val="ru-RU"/>
+        </w:rPr>
+        <w:t xml:space="preserve"> в качестве эпиграфа приводит слова </w:t>
+      </w:r>
+      <w:proofErr w:type="spellStart"/>
+      <w:r>
+        <w:rPr>
+          <w:lang w:val="ru-RU"/>
+        </w:rPr>
+        <w:t>Пуанкарэ</w:t>
+      </w:r>
+      <w:proofErr w:type="spellEnd"/>
+      <w:r>
+        <w:rPr>
+          <w:lang w:val="ru-RU"/>
+        </w:rPr>
+        <w:t>:</w:t>
+      </w:r>
+    </w:p>
+    <w:p>
+      <w:pPr>
+        <w:rPr>
+          <w:lang w:val="ru-RU"/>
+        </w:rPr>
+      </w:pPr>
+      <w:r>
+        <w:rPr>
+          <w:lang w:val="ru-RU"/>
+        </w:rPr>
+        <w:t>«Нет более аморальной науки, чем научная мораль».</w:t>
+      </w:r>
+    </w:p>
+    <w:p>
+      <w:pPr>
+        <w:rPr>
+          <w:lang w:val="ru-RU"/>
+        </w:rPr>
+      </w:pPr>
+      <w:proofErr w:type="spellStart"/>
+      <w:r>
+        <w:rPr>
+          <w:lang w:val="ru-RU"/>
+        </w:rPr>
+        <w:t>Лейси</w:t>
+      </w:r>
+      <w:proofErr w:type="spellEnd"/>
+      <w:r>
+        <w:rPr>
+          <w:lang w:val="ru-RU"/>
+        </w:rPr>
+        <w:t xml:space="preserve"> показывает, что научное исследование возможно, если опирается на определенные стратегии, которые представляют собой системы ценностей: индивидуальные, социальные, когнитивные. Источниками ценностей являются: интересы исследователя, мировоззрения и т.д. Ценности служат критериями для принятия или непринятия </w:t>
+      </w:r>
+      <w:proofErr w:type="gramStart"/>
+      <w:r>
+        <w:rPr>
+          <w:lang w:val="ru-RU"/>
+        </w:rPr>
+        <w:t>теории</w:t>
+      </w:r>
+      <w:proofErr w:type="gramEnd"/>
+      <w:r>
+        <w:rPr>
+          <w:lang w:val="ru-RU"/>
+        </w:rPr>
+        <w:t xml:space="preserve"> или концепции. Как отмечает </w:t>
+      </w:r>
+      <w:proofErr w:type="spellStart"/>
+      <w:r>
+        <w:rPr>
+          <w:lang w:val="ru-RU"/>
+        </w:rPr>
+        <w:t>Лейси</w:t>
+      </w:r>
+      <w:proofErr w:type="spellEnd"/>
+      <w:r>
+        <w:rPr>
+          <w:lang w:val="ru-RU"/>
+        </w:rPr>
+        <w:t>, познание – это действие, направленное на вещи вообще, познавательные интересы людей. Познание – это действия людей, в основе которых лежат ценности.</w:t>
+      </w:r>
+    </w:p>
+    <w:tbl>
+      <w:tblPr>
+        <w:tblStyle w:val="a4"/>
+        <w:tblW w:w="0" w:type="auto"/>
+        <w:tblInd w:w="-15" w:type="dxa"/>
+        <w:tblBorders>
+          <w:top w:val="double" w:sz="4" w:space="0" w:color="9B57D3" w:themeColor="accent2"/>
+          <w:left w:val="double" w:sz="4" w:space="0" w:color="9B57D3" w:themeColor="accent2"/>
+          <w:bottom w:val="double" w:sz="4" w:space="0" w:color="9B57D3" w:themeColor="accent2"/>
+          <w:right w:val="double" w:sz="4" w:space="0" w:color="9B57D3" w:themeColor="accent2"/>
+          <w:insideH w:val="none" w:sz="0" w:space="0" w:color="auto"/>
+          <w:insideV w:val="none" w:sz="0" w:space="0" w:color="auto"/>
+        </w:tblBorders>
+        <w:shd w:val="clear" w:color="auto" w:fill="F1CBF0" w:themeFill="accent1" w:themeFillTint="33"/>
+        <w:tblLook w:val="04A0" w:firstRow="1" w:lastRow="0" w:firstColumn="1" w:lastColumn="0" w:noHBand="0" w:noVBand="1"/>
+      </w:tblPr>
+      <w:tblGrid>
+        <w:gridCol w:w="9340"/>
+      </w:tblGrid>
+      <w:tr>
+        <w:tc>
+          <w:tcPr>
+            <w:tcW w:w="9340" w:type="dxa"/>
+            <w:shd w:val="clear" w:color="auto" w:fill="8FC8F4" w:themeFill="accent5" w:themeFillTint="99"/>
+          </w:tcPr>
+          <w:p>
+            <w:pPr>
+              <w:spacing w:before="120" w:after="120"/>
+              <w:rPr>
+                <w:lang w:val="ru-RU"/>
+              </w:rPr>
+            </w:pPr>
+            <w:r>
+              <w:rPr>
+                <w:lang w:val="ru-RU"/>
+              </w:rPr>
+              <w:t>Научные программы в России:</w:t>
+            </w:r>
+          </w:p>
+          <w:p>
+            <w:pPr>
+              <w:pStyle w:val="a3"/>
+              <w:numPr>
+                <w:ilvl w:val="0"/>
+                <w:numId w:val="1"/>
+              </w:numPr>
+              <w:spacing w:before="120" w:after="120"/>
+              <w:rPr>
+                <w:lang w:val="ru-RU"/>
+              </w:rPr>
+            </w:pPr>
+            <w:r>
+              <w:rPr>
+                <w:lang w:val="ru-RU"/>
+              </w:rPr>
+              <w:t>Энергия – программа Алферова</w:t>
+            </w:r>
+          </w:p>
+          <w:p>
+            <w:pPr>
+              <w:pStyle w:val="a3"/>
+              <w:numPr>
+                <w:ilvl w:val="0"/>
+                <w:numId w:val="1"/>
+              </w:numPr>
+              <w:spacing w:before="120" w:after="120"/>
+              <w:rPr>
+                <w:lang w:val="ru-RU"/>
+              </w:rPr>
+            </w:pPr>
+            <w:r>
+              <w:rPr>
+                <w:lang w:val="ru-RU"/>
+              </w:rPr>
+              <w:t>Микробиология</w:t>
+            </w:r>
+          </w:p>
+        </w:tc>
+      </w:tr>
+    </w:tbl>
+    <w:p>
+      <w:pPr>
+        <w:rPr>
+          <w:lang w:val="ru-RU"/>
+        </w:rPr>
+      </w:pPr>
+    </w:p>
+    <w:p>
+      <w:pPr>
+        <w:rPr>
+          <w:lang w:val="ru-RU"/>
+        </w:rPr>
+      </w:pPr>
+      <w:proofErr w:type="spellStart"/>
+      <w:r>
+        <w:rPr>
+          <w:lang w:val="ru-RU"/>
+        </w:rPr>
+        <w:t>Лейси</w:t>
+      </w:r>
+      <w:proofErr w:type="spellEnd"/>
+      <w:r>
+        <w:rPr>
+          <w:lang w:val="ru-RU"/>
+        </w:rPr>
+        <w:t xml:space="preserve"> заключает, что отношение стратегий ценности имеет сложные характер в силу беспристрастности познаний, но в то же время невозможно отказаться от ценностного убеждения.</w:t>
+      </w:r>
+    </w:p>
+    <w:p>
+      <w:pPr>
+        <w:rPr>
+          <w:lang w:val="ru-RU"/>
+        </w:rPr>
+      </w:pPr>
+      <w:proofErr w:type="spellStart"/>
+      <w:r>
+        <w:rPr>
+          <w:lang w:val="ru-RU"/>
+        </w:rPr>
+        <w:t>Лаудан</w:t>
+      </w:r>
+      <w:proofErr w:type="spellEnd"/>
+      <w:r>
+        <w:rPr>
+          <w:lang w:val="ru-RU"/>
+        </w:rPr>
+        <w:t xml:space="preserve"> рассматривает отношение консенсуса и </w:t>
+      </w:r>
+      <w:proofErr w:type="spellStart"/>
+      <w:r>
+        <w:rPr>
+          <w:lang w:val="ru-RU"/>
+        </w:rPr>
+        <w:t>десенсуса</w:t>
+      </w:r>
+      <w:proofErr w:type="spellEnd"/>
+      <w:r>
+        <w:rPr>
+          <w:lang w:val="ru-RU"/>
+        </w:rPr>
+        <w:t xml:space="preserve">. Как показывает </w:t>
+      </w:r>
+      <w:proofErr w:type="spellStart"/>
+      <w:r>
+        <w:rPr>
+          <w:lang w:val="ru-RU"/>
+        </w:rPr>
+        <w:t>Лаудан</w:t>
+      </w:r>
+      <w:proofErr w:type="spellEnd"/>
+      <w:r>
+        <w:rPr>
+          <w:lang w:val="ru-RU"/>
+        </w:rPr>
+        <w:t xml:space="preserve">, представляется в консенсусе, как естественном состоянии науке о природе, основывается на понимании науки, как утверждении </w:t>
+      </w:r>
+      <w:proofErr w:type="spellStart"/>
+      <w:r>
+        <w:rPr>
+          <w:lang w:val="ru-RU"/>
+        </w:rPr>
+        <w:t>факторв</w:t>
+      </w:r>
+      <w:proofErr w:type="spellEnd"/>
+      <w:r>
+        <w:rPr>
+          <w:lang w:val="ru-RU"/>
+        </w:rPr>
+        <w:t>.</w:t>
+      </w:r>
+    </w:p>
+    <w:tbl>
+      <w:tblPr>
+        <w:tblStyle w:val="a4"/>
+        <w:tblW w:w="0" w:type="auto"/>
+        <w:tblLook w:val="04A0" w:firstRow="1" w:lastRow="0" w:firstColumn="1" w:lastColumn="0" w:noHBand="0" w:noVBand="1"/>
+      </w:tblPr>
+      <w:tblGrid>
+        <w:gridCol w:w="9325"/>
+      </w:tblGrid>
+      <w:tr>
+        <w:tc>
+          <w:tcPr>
+            <w:tcW w:w="9345" w:type="dxa"/>
+            <w:tcBorders>
+              <w:top w:val="double" w:sz="4" w:space="0" w:color="9B57D3" w:themeColor="accent2"/>
+              <w:left w:val="double" w:sz="4" w:space="0" w:color="9B57D3" w:themeColor="accent2"/>
+              <w:bottom w:val="double" w:sz="4" w:space="0" w:color="9B57D3" w:themeColor="accent2"/>
+              <w:right w:val="double" w:sz="4" w:space="0" w:color="9B57D3" w:themeColor="accent2"/>
+            </w:tcBorders>
+            <w:shd w:val="clear" w:color="auto" w:fill="8FC8F4" w:themeFill="accent5" w:themeFillTint="99"/>
+          </w:tcPr>
+          <w:p>
+            <w:pPr>
+              <w:spacing w:before="120" w:after="120"/>
+              <w:rPr>
+                <w:lang w:val="ru-RU"/>
+              </w:rPr>
+            </w:pPr>
+            <w:r>
+              <w:rPr>
+                <w:lang w:val="ru-RU"/>
+              </w:rPr>
+              <w:t>слова/измерения</w:t>
+            </w:r>
+          </w:p>
+          <w:p>
+            <w:pPr>
+              <w:spacing w:before="120" w:after="120"/>
+              <w:rPr>
+                <w:lang w:val="ru-RU"/>
+              </w:rPr>
+            </w:pPr>
+            <w:r>
+              <w:rPr>
+                <w:lang w:val="ru-RU"/>
+              </w:rPr>
+              <w:tab/>
+              <w:t>(факты)</w:t>
+            </w:r>
+          </w:p>
+        </w:tc>
+      </w:tr>
+    </w:tbl>
+    <w:p>
+      <w:pPr>
+        <w:rPr>
+          <w:lang w:val="ru-RU"/>
+        </w:rPr>
+      </w:pPr>
+    </w:p>
+    <w:p>
+      <w:pPr>
+        <w:spacing w:before="120" w:after="120"/>
+        <w:rPr>
+          <w:lang w:val="ru-RU"/>
+        </w:rPr>
+      </w:pPr>
+      <w:r>
+        <w:rPr>
+          <w:lang w:val="ru-RU"/>
+        </w:rPr>
+        <w:t xml:space="preserve">Такое представление </w:t>
+      </w:r>
+      <w:proofErr w:type="spellStart"/>
+      <w:r>
+        <w:rPr>
+          <w:lang w:val="ru-RU"/>
+        </w:rPr>
+        <w:t>Лаудан</w:t>
+      </w:r>
+      <w:proofErr w:type="spellEnd"/>
+      <w:r>
+        <w:rPr>
+          <w:lang w:val="ru-RU"/>
+        </w:rPr>
+        <w:t xml:space="preserve"> </w:t>
+      </w:r>
+      <w:proofErr w:type="spellStart"/>
+      <w:r>
+        <w:rPr>
+          <w:lang w:val="ru-RU"/>
+        </w:rPr>
+        <w:t>назыывает</w:t>
+      </w:r>
+      <w:proofErr w:type="spellEnd"/>
+      <w:r>
+        <w:rPr>
+          <w:lang w:val="ru-RU"/>
+        </w:rPr>
+        <w:t xml:space="preserve"> </w:t>
+      </w:r>
+      <w:proofErr w:type="spellStart"/>
+      <w:r>
+        <w:rPr>
+          <w:lang w:val="ru-RU"/>
+        </w:rPr>
+        <w:t>Лейбницианским</w:t>
+      </w:r>
+      <w:proofErr w:type="spellEnd"/>
+      <w:r>
+        <w:rPr>
+          <w:lang w:val="ru-RU"/>
+        </w:rPr>
+        <w:t xml:space="preserve"> идеалом: все споры о положении дел разрешаются с помощью доказательства (</w:t>
+      </w:r>
+      <w:proofErr w:type="spellStart"/>
+      <w:r>
+        <w:rPr>
+          <w:lang w:val="ru-RU"/>
+        </w:rPr>
+        <w:t>демострации</w:t>
+      </w:r>
+      <w:proofErr w:type="spellEnd"/>
+      <w:r>
+        <w:rPr>
+          <w:lang w:val="ru-RU"/>
+        </w:rPr>
+        <w:t xml:space="preserve">). </w:t>
+      </w:r>
+      <w:proofErr w:type="spellStart"/>
+      <w:r>
+        <w:rPr>
+          <w:lang w:val="ru-RU"/>
+        </w:rPr>
+        <w:t>Лаудан</w:t>
+      </w:r>
+      <w:proofErr w:type="spellEnd"/>
+      <w:r>
+        <w:rPr>
+          <w:lang w:val="ru-RU"/>
+        </w:rPr>
+        <w:t xml:space="preserve"> показывает, что </w:t>
+      </w:r>
+      <w:proofErr w:type="spellStart"/>
+      <w:r>
+        <w:rPr>
+          <w:lang w:val="ru-RU"/>
+        </w:rPr>
+        <w:t>обращаение</w:t>
+      </w:r>
+      <w:proofErr w:type="spellEnd"/>
+      <w:r>
+        <w:rPr>
+          <w:lang w:val="ru-RU"/>
+        </w:rPr>
+        <w:t xml:space="preserve"> к </w:t>
+      </w:r>
+      <w:proofErr w:type="spellStart"/>
+      <w:r>
+        <w:rPr>
+          <w:lang w:val="ru-RU"/>
+        </w:rPr>
+        <w:t>десенсуссу</w:t>
+      </w:r>
+      <w:proofErr w:type="spellEnd"/>
+      <w:r>
+        <w:rPr>
+          <w:lang w:val="ru-RU"/>
+        </w:rPr>
+        <w:t xml:space="preserve">, как к </w:t>
+      </w:r>
+      <w:proofErr w:type="spellStart"/>
+      <w:r>
+        <w:rPr>
+          <w:lang w:val="ru-RU"/>
+        </w:rPr>
+        <w:t>ествественным</w:t>
+      </w:r>
+      <w:proofErr w:type="spellEnd"/>
+      <w:r>
+        <w:rPr>
+          <w:lang w:val="ru-RU"/>
+        </w:rPr>
+        <w:t xml:space="preserve"> представлениям науки связано с тем, что научное познание более нагружено дискуссиями, чем представлялись такие знания.</w:t>
+      </w:r>
+    </w:p>
+    <w:p>
+      <w:pPr>
+        <w:pStyle w:val="a3"/>
+        <w:numPr>
+          <w:ilvl w:val="0"/>
+          <w:numId w:val="3"/>
+        </w:numPr>
+        <w:spacing w:before="120" w:after="120"/>
+        <w:rPr>
+          <w:lang w:val="ru-RU"/>
+        </w:rPr>
+      </w:pPr>
+      <w:r>
+        <w:rPr>
+          <w:lang w:val="ru-RU"/>
+        </w:rPr>
+        <w:t>Тезис о несоизмеримости теорий (Кун)</w:t>
+      </w:r>
+    </w:p>
+    <w:p>
+      <w:pPr>
+        <w:pStyle w:val="a3"/>
+        <w:numPr>
+          <w:ilvl w:val="0"/>
+          <w:numId w:val="3"/>
+        </w:numPr>
+        <w:spacing w:before="120" w:after="120"/>
+        <w:rPr>
+          <w:lang w:val="ru-RU"/>
+        </w:rPr>
+      </w:pPr>
+      <w:r>
+        <w:rPr>
+          <w:lang w:val="ru-RU"/>
+        </w:rPr>
+        <w:t xml:space="preserve">Тезис о </w:t>
+      </w:r>
+      <w:proofErr w:type="spellStart"/>
+      <w:r>
+        <w:rPr>
+          <w:lang w:val="ru-RU"/>
+        </w:rPr>
+        <w:t>контрнормальном</w:t>
+      </w:r>
+      <w:proofErr w:type="spellEnd"/>
+      <w:r>
+        <w:rPr>
+          <w:lang w:val="ru-RU"/>
+        </w:rPr>
+        <w:t xml:space="preserve"> поведении (</w:t>
+      </w:r>
+      <w:proofErr w:type="spellStart"/>
+      <w:r>
+        <w:rPr>
+          <w:lang w:val="ru-RU"/>
+        </w:rPr>
+        <w:t>Фейерабенд</w:t>
+      </w:r>
+      <w:proofErr w:type="spellEnd"/>
+      <w:r>
+        <w:rPr>
+          <w:lang w:val="ru-RU"/>
+        </w:rPr>
+        <w:t>)</w:t>
+      </w:r>
+    </w:p>
+    <w:p>
+      <w:pPr>
+        <w:pStyle w:val="a3"/>
+        <w:numPr>
+          <w:ilvl w:val="0"/>
+          <w:numId w:val="3"/>
+        </w:numPr>
+        <w:spacing w:before="120" w:after="120"/>
+        <w:rPr>
+          <w:lang w:val="ru-RU"/>
+        </w:rPr>
+      </w:pPr>
+      <w:r>
+        <w:rPr>
+          <w:lang w:val="ru-RU"/>
+        </w:rPr>
+        <w:t xml:space="preserve">Тезис </w:t>
+      </w:r>
+      <w:proofErr w:type="spellStart"/>
+      <w:r>
+        <w:rPr>
+          <w:lang w:val="ru-RU"/>
+        </w:rPr>
+        <w:t>недоопределенности</w:t>
+      </w:r>
+      <w:proofErr w:type="spellEnd"/>
+      <w:r>
+        <w:rPr>
+          <w:lang w:val="ru-RU"/>
+        </w:rPr>
+        <w:t xml:space="preserve"> теорий, опыта (</w:t>
+      </w:r>
+      <w:proofErr w:type="spellStart"/>
+      <w:r>
+        <w:rPr>
+          <w:lang w:val="ru-RU"/>
+        </w:rPr>
+        <w:t>Куайн</w:t>
+      </w:r>
+      <w:proofErr w:type="spellEnd"/>
+      <w:r>
+        <w:rPr>
+          <w:lang w:val="ru-RU"/>
+        </w:rPr>
+        <w:t>)</w:t>
+      </w:r>
+    </w:p>
+    <w:p>
+      <w:pPr>
+        <w:spacing w:before="120" w:after="120"/>
+        <w:rPr>
+          <w:lang w:val="ru-RU"/>
+        </w:rPr>
+      </w:pPr>
+      <w:proofErr w:type="spellStart"/>
+      <w:r>
+        <w:rPr>
+          <w:lang w:val="ru-RU"/>
+        </w:rPr>
+        <w:t>Лаудан</w:t>
+      </w:r>
+      <w:proofErr w:type="spellEnd"/>
+      <w:r>
+        <w:rPr>
+          <w:lang w:val="ru-RU"/>
+        </w:rPr>
+        <w:t xml:space="preserve"> понимание того, что большинство ученых с различными познаниями приходят к единому представлению </w:t>
+      </w:r>
+      <w:proofErr w:type="gramStart"/>
+      <w:r>
+        <w:rPr>
+          <w:lang w:val="ru-RU"/>
+        </w:rPr>
+        <w:t>о науке</w:t>
+      </w:r>
+      <w:proofErr w:type="gramEnd"/>
+      <w:r>
+        <w:rPr>
+          <w:lang w:val="ru-RU"/>
+        </w:rPr>
+        <w:t xml:space="preserve"> приходит к вопросу о подходе, который они разделяют.</w:t>
+      </w:r>
+    </w:p>
+    <w:p>
+      <w:pPr>
+        <w:spacing w:before="120" w:after="120"/>
+        <w:rPr>
+          <w:lang w:val="ru-RU"/>
+        </w:rPr>
+      </w:pPr>
+      <w:r>
+        <w:rPr>
+          <w:lang w:val="ru-RU"/>
+        </w:rPr>
+        <w:t>Это приводит к иерархическому вопросу</w:t>
+      </w:r>
+    </w:p>
+    <w:tbl>
+      <w:tblPr>
+        <w:tblStyle w:val="a4"/>
+        <w:tblW w:w="0" w:type="auto"/>
+        <w:tblLook w:val="04A0" w:firstRow="1" w:lastRow="0" w:firstColumn="1" w:lastColumn="0" w:noHBand="0" w:noVBand="1"/>
+      </w:tblPr>
+      <w:tblGrid>
+        <w:gridCol w:w="9345"/>
+      </w:tblGrid>
+      <w:tr>
+        <w:tc>
+          <w:tcPr>
+            <w:tcW w:w="9345" w:type="dxa"/>
+            <w:shd w:val="clear" w:color="auto" w:fill="D6BBED" w:themeFill="accent2" w:themeFillTint="66"/>
+          </w:tcPr>
+          <w:p>
+            <w:pPr>
+              <w:spacing w:before="120" w:after="120"/>
+              <w:rPr>
+                <w:lang w:val="ru-RU"/>
+              </w:rPr>
+            </w:pPr>
+            <w:proofErr w:type="spellStart"/>
+            <w:r>
+              <w:rPr>
+                <w:lang w:val="ru-RU"/>
+              </w:rPr>
+              <w:t>иер</w:t>
+            </w:r>
+            <w:proofErr w:type="spellEnd"/>
+            <w:r>
+              <w:rPr>
+                <w:lang w:val="en-US"/>
+              </w:rPr>
+              <w:t>|</w:t>
+            </w:r>
+            <w:r>
+              <w:rPr>
+                <w:lang w:val="ru-RU"/>
+              </w:rPr>
+              <w:t>архия</w:t>
+            </w:r>
+          </w:p>
+          <w:p>
+            <w:pPr>
+              <w:spacing w:before="120" w:after="120"/>
+              <w:rPr>
+                <w:lang w:val="ru-RU"/>
+              </w:rPr>
+            </w:pPr>
+            <w:proofErr w:type="gramStart"/>
+            <w:r>
+              <w:rPr>
+                <w:lang w:val="ru-RU"/>
+              </w:rPr>
+              <w:t>выше  низшее</w:t>
+            </w:r>
+            <w:proofErr w:type="gramEnd"/>
+          </w:p>
+          <w:p>
+            <w:pPr>
+              <w:rPr>
+                <w:lang w:val="ru-RU"/>
+              </w:rPr>
+            </w:pPr>
+          </w:p>
+        </w:tc>
+      </w:tr>
+    </w:tbl>
+    <w:p>
+      <w:pPr>
+        <w:rPr>
+          <w:lang w:val="ru-RU"/>
+        </w:rPr>
+      </w:pPr>
+    </w:p>
+    <w:p>
+      <w:pPr>
+        <w:rPr>
+          <w:lang w:val="ru-RU"/>
+        </w:rPr>
+      </w:pPr>
+      <w:r>
+        <w:rPr>
+          <w:lang w:val="ru-RU"/>
+        </w:rPr>
+        <w:t xml:space="preserve">Где разногласия разрешаются движением вверх по иерархии, т.е. к набору целей. При анализе целей важно не </w:t>
+      </w:r>
+      <w:proofErr w:type="spellStart"/>
+      <w:r>
+        <w:rPr>
+          <w:lang w:val="ru-RU"/>
+        </w:rPr>
+        <w:t>влпасть</w:t>
+      </w:r>
+      <w:proofErr w:type="spellEnd"/>
+      <w:r>
+        <w:rPr>
+          <w:lang w:val="ru-RU"/>
+        </w:rPr>
+        <w:t xml:space="preserve"> в стратегию утопизма. </w:t>
+      </w:r>
+      <w:proofErr w:type="spellStart"/>
+      <w:r>
+        <w:rPr>
+          <w:lang w:val="ru-RU"/>
+        </w:rPr>
+        <w:t>Цули</w:t>
+      </w:r>
+      <w:proofErr w:type="spellEnd"/>
+      <w:r>
+        <w:rPr>
+          <w:lang w:val="ru-RU"/>
+        </w:rPr>
+        <w:t xml:space="preserve"> должны быть достижимыми, определенными, а также кратко и емко описанными</w:t>
+      </w:r>
+    </w:p>
+    <w:tbl>
+      <w:tblPr>
+        <w:tblStyle w:val="a4"/>
+        <w:tblW w:w="0" w:type="auto"/>
+        <w:tblLook w:val="04A0" w:firstRow="1" w:lastRow="0" w:firstColumn="1" w:lastColumn="0" w:noHBand="0" w:noVBand="1"/>
+      </w:tblPr>
+      <w:tblGrid>
+        <w:gridCol w:w="9325"/>
+      </w:tblGrid>
+      <w:tr>
+        <w:tc>
+          <w:tcPr>
+            <w:tcW w:w="9345" w:type="dxa"/>
+            <w:tcBorders>
+              <w:top w:val="double" w:sz="4" w:space="0" w:color="9B57D3" w:themeColor="accent2"/>
+              <w:left w:val="double" w:sz="4" w:space="0" w:color="9B57D3" w:themeColor="accent2"/>
+              <w:bottom w:val="double" w:sz="4" w:space="0" w:color="9B57D3" w:themeColor="accent2"/>
+              <w:right w:val="double" w:sz="4" w:space="0" w:color="9B57D3" w:themeColor="accent2"/>
+            </w:tcBorders>
+            <w:shd w:val="clear" w:color="auto" w:fill="D6BBED" w:themeFill="accent2" w:themeFillTint="66"/>
+          </w:tcPr>
+          <w:p>
+            <w:pPr>
+              <w:spacing w:before="120" w:after="120"/>
+              <w:rPr>
+                <w:lang w:val="ru-RU"/>
+              </w:rPr>
+            </w:pPr>
+            <w:r>
+              <w:rPr>
+                <w:lang w:val="ru-RU"/>
+              </w:rPr>
+              <w:lastRenderedPageBreak/>
+              <w:t>у</w:t>
+            </w:r>
+            <w:r>
+              <w:rPr>
+                <w:lang w:val="en-US"/>
+              </w:rPr>
+              <w:t>|</w:t>
+            </w:r>
+            <w:r>
+              <w:rPr>
+                <w:lang w:val="ru-RU"/>
+              </w:rPr>
+              <w:t>топия</w:t>
+            </w:r>
+          </w:p>
+          <w:p>
+            <w:pPr>
+              <w:spacing w:before="120" w:after="120"/>
+              <w:rPr>
+                <w:lang w:val="ru-RU"/>
+              </w:rPr>
+            </w:pPr>
+            <w:r>
+              <w:rPr>
+                <w:lang w:val="ru-RU"/>
+              </w:rPr>
+              <w:t>благое место</w:t>
+            </w:r>
+          </w:p>
+        </w:tc>
+      </w:tr>
+    </w:tbl>
+    <w:p>
+      <w:pPr>
+        <w:rPr>
+          <w:lang w:val="ru-RU"/>
+        </w:rPr>
+      </w:pPr>
+    </w:p>
+    <w:p>
+      <w:pPr>
+        <w:rPr>
+          <w:lang w:val="ru-RU"/>
+        </w:rPr>
+      </w:pPr>
+      <w:r>
+        <w:rPr>
+          <w:lang w:val="ru-RU"/>
+        </w:rPr>
+        <w:t xml:space="preserve">Рациональность, которую </w:t>
+      </w:r>
+      <w:proofErr w:type="spellStart"/>
+      <w:r>
+        <w:rPr>
+          <w:lang w:val="ru-RU"/>
+        </w:rPr>
+        <w:t>Лаудан</w:t>
+      </w:r>
+      <w:proofErr w:type="spellEnd"/>
+      <w:r>
+        <w:rPr>
+          <w:lang w:val="ru-RU"/>
+        </w:rPr>
+        <w:t xml:space="preserve"> называет </w:t>
+      </w:r>
+      <w:proofErr w:type="spellStart"/>
+      <w:r>
+        <w:rPr>
+          <w:lang w:val="ru-RU"/>
+        </w:rPr>
+        <w:t>инструметальной</w:t>
+      </w:r>
+      <w:proofErr w:type="spellEnd"/>
+      <w:r>
+        <w:rPr>
+          <w:lang w:val="ru-RU"/>
+        </w:rPr>
+        <w:t>, называется объяснением основания веры, что цель должна быть достигнута.</w:t>
       </w:r>
       <w:bookmarkStart w:id="0" w:name="_GoBack"/>
       <w:bookmarkEnd w:id="0"/>
-      <w:r>
-        <w:rPr>
-          <w:lang w:val="ru-RU"/>
-        </w:rPr>
-        <w:t>у)</w:t>
-      </w:r>
     </w:p>
     <w:sectPr>
+      <w:footerReference w:type="default" r:id="rId8"/>
       <w:pgSz w:w="11906" w:h="16838"/>
       <w:pgMar w:top="1134" w:right="850" w:bottom="1134" w:left="1701" w:header="720" w:footer="720" w:gutter="0"/>
       <w:cols w:space="720"/>
@@ -64,6 +892,356 @@
     </w:sectPr>
   </w:body>
 </w:document>
+</file>
+
+<file path=word/endnotes.xml><?xml version="1.0" encoding="utf-8"?>
+<w:endnotes xmlns:wpc="http://schemas.microsoft.com/office/word/2010/wordprocessingCanvas" xmlns:mc="http://schemas.openxmlformats.org/markup-compatibility/2006" xmlns:o="urn:schemas-microsoft-com:office:office" xmlns:r="http://schemas.openxmlformats.org/officeDocument/2006/relationships" xmlns:m="http://schemas.openxmlformats.org/officeDocument/2006/math" xmlns:v="urn:schemas-microsoft-com:vml" xmlns:wp14="http://schemas.microsoft.com/office/word/2010/wordprocessingDrawing" xmlns:wp="http://schemas.openxmlformats.org/drawingml/2006/wordprocessingDrawing" xmlns:w10="urn:schemas-microsoft-com:office:word" xmlns:w="http://schemas.openxmlformats.org/wordprocessingml/2006/main" xmlns:w14="http://schemas.microsoft.com/office/word/2010/wordml" xmlns:w15="http://schemas.microsoft.com/office/word/2012/wordml" xmlns:wpg="http://schemas.microsoft.com/office/word/2010/wordprocessingGroup" xmlns:wpi="http://schemas.microsoft.com/office/word/2010/wordprocessingInk" xmlns:wne="http://schemas.microsoft.com/office/word/2006/wordml" xmlns:wps="http://schemas.microsoft.com/office/word/2010/wordprocessingShape" mc:Ignorable="w14 w15 wp14">
+  <w:endnote w:type="separator" w:id="-1">
+    <w:p>
+      <w:pPr>
+        <w:spacing w:after="0" w:line="240" w:lineRule="auto"/>
+      </w:pPr>
+      <w:r>
+        <w:separator/>
+      </w:r>
+    </w:p>
+  </w:endnote>
+  <w:endnote w:type="continuationSeparator" w:id="0">
+    <w:p>
+      <w:pPr>
+        <w:spacing w:after="0" w:line="240" w:lineRule="auto"/>
+      </w:pPr>
+      <w:r>
+        <w:continuationSeparator/>
+      </w:r>
+    </w:p>
+  </w:endnote>
+</w:endnotes>
+</file>
+
+<file path=word/footer1.xml><?xml version="1.0" encoding="utf-8"?>
+<w:ftr xmlns:wpc="http://schemas.microsoft.com/office/word/2010/wordprocessingCanvas" xmlns:mc="http://schemas.openxmlformats.org/markup-compatibility/2006" xmlns:o="urn:schemas-microsoft-com:office:office" xmlns:r="http://schemas.openxmlformats.org/officeDocument/2006/relationships" xmlns:m="http://schemas.openxmlformats.org/officeDocument/2006/math" xmlns:v="urn:schemas-microsoft-com:vml" xmlns:wp14="http://schemas.microsoft.com/office/word/2010/wordprocessingDrawing" xmlns:wp="http://schemas.openxmlformats.org/drawingml/2006/wordprocessingDrawing" xmlns:w10="urn:schemas-microsoft-com:office:word" xmlns:w="http://schemas.openxmlformats.org/wordprocessingml/2006/main" xmlns:w14="http://schemas.microsoft.com/office/word/2010/wordml" xmlns:w15="http://schemas.microsoft.com/office/word/2012/wordml" xmlns:wpg="http://schemas.microsoft.com/office/word/2010/wordprocessingGroup" xmlns:wpi="http://schemas.microsoft.com/office/word/2010/wordprocessingInk" xmlns:wne="http://schemas.microsoft.com/office/word/2006/wordml" xmlns:wps="http://schemas.microsoft.com/office/word/2010/wordprocessingShape" mc:Ignorable="w14 w15 wp14">
+  <w:p>
+    <w:pPr>
+      <w:pStyle w:val="a7"/>
+      <w:rPr>
+        <w:lang w:val="ru-RU"/>
+      </w:rPr>
+    </w:pPr>
+    <w:r>
+      <w:rPr>
+        <w:lang w:val="ru-RU"/>
+      </w:rPr>
+      <w:t>Михаил Ваганов, конспекты по философии</w:t>
+    </w:r>
+  </w:p>
+</w:ftr>
+</file>
+
+<file path=word/footnotes.xml><?xml version="1.0" encoding="utf-8"?>
+<w:footnotes xmlns:wpc="http://schemas.microsoft.com/office/word/2010/wordprocessingCanvas" xmlns:mc="http://schemas.openxmlformats.org/markup-compatibility/2006" xmlns:o="urn:schemas-microsoft-com:office:office" xmlns:r="http://schemas.openxmlformats.org/officeDocument/2006/relationships" xmlns:m="http://schemas.openxmlformats.org/officeDocument/2006/math" xmlns:v="urn:schemas-microsoft-com:vml" xmlns:wp14="http://schemas.microsoft.com/office/word/2010/wordprocessingDrawing" xmlns:wp="http://schemas.openxmlformats.org/drawingml/2006/wordprocessingDrawing" xmlns:w10="urn:schemas-microsoft-com:office:word" xmlns:w="http://schemas.openxmlformats.org/wordprocessingml/2006/main" xmlns:w14="http://schemas.microsoft.com/office/word/2010/wordml" xmlns:w15="http://schemas.microsoft.com/office/word/2012/wordml" xmlns:wpg="http://schemas.microsoft.com/office/word/2010/wordprocessingGroup" xmlns:wpi="http://schemas.microsoft.com/office/word/2010/wordprocessingInk" xmlns:wne="http://schemas.microsoft.com/office/word/2006/wordml" xmlns:wps="http://schemas.microsoft.com/office/word/2010/wordprocessingShape" mc:Ignorable="w14 w15 wp14">
+  <w:footnote w:type="separator" w:id="-1">
+    <w:p>
+      <w:pPr>
+        <w:spacing w:after="0" w:line="240" w:lineRule="auto"/>
+      </w:pPr>
+      <w:r>
+        <w:separator/>
+      </w:r>
+    </w:p>
+  </w:footnote>
+  <w:footnote w:type="continuationSeparator" w:id="0">
+    <w:p>
+      <w:pPr>
+        <w:spacing w:after="0" w:line="240" w:lineRule="auto"/>
+      </w:pPr>
+      <w:r>
+        <w:continuationSeparator/>
+      </w:r>
+    </w:p>
+  </w:footnote>
+</w:footnotes>
+</file>
+
+<file path=word/numbering.xml><?xml version="1.0" encoding="utf-8"?>
+<w:numbering xmlns:wpc="http://schemas.microsoft.com/office/word/2010/wordprocessingCanvas" xmlns:mc="http://schemas.openxmlformats.org/markup-compatibility/2006" xmlns:o="urn:schemas-microsoft-com:office:office" xmlns:r="http://schemas.openxmlformats.org/officeDocument/2006/relationships" xmlns:m="http://schemas.openxmlformats.org/officeDocument/2006/math" xmlns:v="urn:schemas-microsoft-com:vml" xmlns:wp14="http://schemas.microsoft.com/office/word/2010/wordprocessingDrawing" xmlns:wp="http://schemas.openxmlformats.org/drawingml/2006/wordprocessingDrawing" xmlns:w10="urn:schemas-microsoft-com:office:word" xmlns:w="http://schemas.openxmlformats.org/wordprocessingml/2006/main" xmlns:w14="http://schemas.microsoft.com/office/word/2010/wordml" xmlns:w15="http://schemas.microsoft.com/office/word/2012/wordml" xmlns:wpg="http://schemas.microsoft.com/office/word/2010/wordprocessingGroup" xmlns:wpi="http://schemas.microsoft.com/office/word/2010/wordprocessingInk" xmlns:wne="http://schemas.microsoft.com/office/word/2006/wordml" xmlns:wps="http://schemas.microsoft.com/office/word/2010/wordprocessingShape" mc:Ignorable="w14 w15 wp14">
+  <w:abstractNum w:abstractNumId="0" w15:restartNumberingAfterBreak="0">
+    <w:nsid w:val="1C0E794F"/>
+    <w:multiLevelType w:val="hybridMultilevel"/>
+    <w:tmpl w:val="4A38B0D6"/>
+    <w:lvl w:ilvl="0" w:tplc="08090011">
+      <w:start w:val="1"/>
+      <w:numFmt w:val="decimal"/>
+      <w:lvlText w:val="%1)"/>
+      <w:lvlJc w:val="left"/>
+      <w:pPr>
+        <w:ind w:left="720" w:hanging="360"/>
+      </w:pPr>
+      <w:rPr>
+        <w:rFonts w:hint="default"/>
+      </w:rPr>
+    </w:lvl>
+    <w:lvl w:ilvl="1" w:tplc="08090019" w:tentative="1">
+      <w:start w:val="1"/>
+      <w:numFmt w:val="lowerLetter"/>
+      <w:lvlText w:val="%2."/>
+      <w:lvlJc w:val="left"/>
+      <w:pPr>
+        <w:ind w:left="1440" w:hanging="360"/>
+      </w:pPr>
+    </w:lvl>
+    <w:lvl w:ilvl="2" w:tplc="0809001B" w:tentative="1">
+      <w:start w:val="1"/>
+      <w:numFmt w:val="lowerRoman"/>
+      <w:lvlText w:val="%3."/>
+      <w:lvlJc w:val="right"/>
+      <w:pPr>
+        <w:ind w:left="2160" w:hanging="180"/>
+      </w:pPr>
+    </w:lvl>
+    <w:lvl w:ilvl="3" w:tplc="0809000F" w:tentative="1">
+      <w:start w:val="1"/>
+      <w:numFmt w:val="decimal"/>
+      <w:lvlText w:val="%4."/>
+      <w:lvlJc w:val="left"/>
+      <w:pPr>
+        <w:ind w:left="2880" w:hanging="360"/>
+      </w:pPr>
+    </w:lvl>
+    <w:lvl w:ilvl="4" w:tplc="08090019" w:tentative="1">
+      <w:start w:val="1"/>
+      <w:numFmt w:val="lowerLetter"/>
+      <w:lvlText w:val="%5."/>
+      <w:lvlJc w:val="left"/>
+      <w:pPr>
+        <w:ind w:left="3600" w:hanging="360"/>
+      </w:pPr>
+    </w:lvl>
+    <w:lvl w:ilvl="5" w:tplc="0809001B" w:tentative="1">
+      <w:start w:val="1"/>
+      <w:numFmt w:val="lowerRoman"/>
+      <w:lvlText w:val="%6."/>
+      <w:lvlJc w:val="right"/>
+      <w:pPr>
+        <w:ind w:left="4320" w:hanging="180"/>
+      </w:pPr>
+    </w:lvl>
+    <w:lvl w:ilvl="6" w:tplc="0809000F" w:tentative="1">
+      <w:start w:val="1"/>
+      <w:numFmt w:val="decimal"/>
+      <w:lvlText w:val="%7."/>
+      <w:lvlJc w:val="left"/>
+      <w:pPr>
+        <w:ind w:left="5040" w:hanging="360"/>
+      </w:pPr>
+    </w:lvl>
+    <w:lvl w:ilvl="7" w:tplc="08090019" w:tentative="1">
+      <w:start w:val="1"/>
+      <w:numFmt w:val="lowerLetter"/>
+      <w:lvlText w:val="%8."/>
+      <w:lvlJc w:val="left"/>
+      <w:pPr>
+        <w:ind w:left="5760" w:hanging="360"/>
+      </w:pPr>
+    </w:lvl>
+    <w:lvl w:ilvl="8" w:tplc="0809001B" w:tentative="1">
+      <w:start w:val="1"/>
+      <w:numFmt w:val="lowerRoman"/>
+      <w:lvlText w:val="%9."/>
+      <w:lvlJc w:val="right"/>
+      <w:pPr>
+        <w:ind w:left="6480" w:hanging="180"/>
+      </w:pPr>
+    </w:lvl>
+  </w:abstractNum>
+  <w:abstractNum w:abstractNumId="1" w15:restartNumberingAfterBreak="0">
+    <w:nsid w:val="236A4F66"/>
+    <w:multiLevelType w:val="hybridMultilevel"/>
+    <w:tmpl w:val="4D564264"/>
+    <w:lvl w:ilvl="0" w:tplc="08090011">
+      <w:start w:val="1"/>
+      <w:numFmt w:val="decimal"/>
+      <w:lvlText w:val="%1)"/>
+      <w:lvlJc w:val="left"/>
+      <w:pPr>
+        <w:ind w:left="720" w:hanging="360"/>
+      </w:pPr>
+      <w:rPr>
+        <w:rFonts w:hint="default"/>
+      </w:rPr>
+    </w:lvl>
+    <w:lvl w:ilvl="1" w:tplc="08090019" w:tentative="1">
+      <w:start w:val="1"/>
+      <w:numFmt w:val="lowerLetter"/>
+      <w:lvlText w:val="%2."/>
+      <w:lvlJc w:val="left"/>
+      <w:pPr>
+        <w:ind w:left="1440" w:hanging="360"/>
+      </w:pPr>
+    </w:lvl>
+    <w:lvl w:ilvl="2" w:tplc="0809001B" w:tentative="1">
+      <w:start w:val="1"/>
+      <w:numFmt w:val="lowerRoman"/>
+      <w:lvlText w:val="%3."/>
+      <w:lvlJc w:val="right"/>
+      <w:pPr>
+        <w:ind w:left="2160" w:hanging="180"/>
+      </w:pPr>
+    </w:lvl>
+    <w:lvl w:ilvl="3" w:tplc="0809000F" w:tentative="1">
+      <w:start w:val="1"/>
+      <w:numFmt w:val="decimal"/>
+      <w:lvlText w:val="%4."/>
+      <w:lvlJc w:val="left"/>
+      <w:pPr>
+        <w:ind w:left="2880" w:hanging="360"/>
+      </w:pPr>
+    </w:lvl>
+    <w:lvl w:ilvl="4" w:tplc="08090019" w:tentative="1">
+      <w:start w:val="1"/>
+      <w:numFmt w:val="lowerLetter"/>
+      <w:lvlText w:val="%5."/>
+      <w:lvlJc w:val="left"/>
+      <w:pPr>
+        <w:ind w:left="3600" w:hanging="360"/>
+      </w:pPr>
+    </w:lvl>
+    <w:lvl w:ilvl="5" w:tplc="0809001B" w:tentative="1">
+      <w:start w:val="1"/>
+      <w:numFmt w:val="lowerRoman"/>
+      <w:lvlText w:val="%6."/>
+      <w:lvlJc w:val="right"/>
+      <w:pPr>
+        <w:ind w:left="4320" w:hanging="180"/>
+      </w:pPr>
+    </w:lvl>
+    <w:lvl w:ilvl="6" w:tplc="0809000F" w:tentative="1">
+      <w:start w:val="1"/>
+      <w:numFmt w:val="decimal"/>
+      <w:lvlText w:val="%7."/>
+      <w:lvlJc w:val="left"/>
+      <w:pPr>
+        <w:ind w:left="5040" w:hanging="360"/>
+      </w:pPr>
+    </w:lvl>
+    <w:lvl w:ilvl="7" w:tplc="08090019" w:tentative="1">
+      <w:start w:val="1"/>
+      <w:numFmt w:val="lowerLetter"/>
+      <w:lvlText w:val="%8."/>
+      <w:lvlJc w:val="left"/>
+      <w:pPr>
+        <w:ind w:left="5760" w:hanging="360"/>
+      </w:pPr>
+    </w:lvl>
+    <w:lvl w:ilvl="8" w:tplc="0809001B" w:tentative="1">
+      <w:start w:val="1"/>
+      <w:numFmt w:val="lowerRoman"/>
+      <w:lvlText w:val="%9."/>
+      <w:lvlJc w:val="right"/>
+      <w:pPr>
+        <w:ind w:left="6480" w:hanging="180"/>
+      </w:pPr>
+    </w:lvl>
+  </w:abstractNum>
+  <w:abstractNum w:abstractNumId="2" w15:restartNumberingAfterBreak="0">
+    <w:nsid w:val="6AE40902"/>
+    <w:multiLevelType w:val="hybridMultilevel"/>
+    <w:tmpl w:val="4D564264"/>
+    <w:lvl w:ilvl="0" w:tplc="08090011">
+      <w:start w:val="1"/>
+      <w:numFmt w:val="decimal"/>
+      <w:lvlText w:val="%1)"/>
+      <w:lvlJc w:val="left"/>
+      <w:pPr>
+        <w:ind w:left="720" w:hanging="360"/>
+      </w:pPr>
+      <w:rPr>
+        <w:rFonts w:hint="default"/>
+      </w:rPr>
+    </w:lvl>
+    <w:lvl w:ilvl="1" w:tplc="08090019" w:tentative="1">
+      <w:start w:val="1"/>
+      <w:numFmt w:val="lowerLetter"/>
+      <w:lvlText w:val="%2."/>
+      <w:lvlJc w:val="left"/>
+      <w:pPr>
+        <w:ind w:left="1440" w:hanging="360"/>
+      </w:pPr>
+    </w:lvl>
+    <w:lvl w:ilvl="2" w:tplc="0809001B" w:tentative="1">
+      <w:start w:val="1"/>
+      <w:numFmt w:val="lowerRoman"/>
+      <w:lvlText w:val="%3."/>
+      <w:lvlJc w:val="right"/>
+      <w:pPr>
+        <w:ind w:left="2160" w:hanging="180"/>
+      </w:pPr>
+    </w:lvl>
+    <w:lvl w:ilvl="3" w:tplc="0809000F" w:tentative="1">
+      <w:start w:val="1"/>
+      <w:numFmt w:val="decimal"/>
+      <w:lvlText w:val="%4."/>
+      <w:lvlJc w:val="left"/>
+      <w:pPr>
+        <w:ind w:left="2880" w:hanging="360"/>
+      </w:pPr>
+    </w:lvl>
+    <w:lvl w:ilvl="4" w:tplc="08090019" w:tentative="1">
+      <w:start w:val="1"/>
+      <w:numFmt w:val="lowerLetter"/>
+      <w:lvlText w:val="%5."/>
+      <w:lvlJc w:val="left"/>
+      <w:pPr>
+        <w:ind w:left="3600" w:hanging="360"/>
+      </w:pPr>
+    </w:lvl>
+    <w:lvl w:ilvl="5" w:tplc="0809001B" w:tentative="1">
+      <w:start w:val="1"/>
+      <w:numFmt w:val="lowerRoman"/>
+      <w:lvlText w:val="%6."/>
+      <w:lvlJc w:val="right"/>
+      <w:pPr>
+        <w:ind w:left="4320" w:hanging="180"/>
+      </w:pPr>
+    </w:lvl>
+    <w:lvl w:ilvl="6" w:tplc="0809000F" w:tentative="1">
+      <w:start w:val="1"/>
+      <w:numFmt w:val="decimal"/>
+      <w:lvlText w:val="%7."/>
+      <w:lvlJc w:val="left"/>
+      <w:pPr>
+        <w:ind w:left="5040" w:hanging="360"/>
+      </w:pPr>
+    </w:lvl>
+    <w:lvl w:ilvl="7" w:tplc="08090019" w:tentative="1">
+      <w:start w:val="1"/>
+      <w:numFmt w:val="lowerLetter"/>
+      <w:lvlText w:val="%8."/>
+      <w:lvlJc w:val="left"/>
+      <w:pPr>
+        <w:ind w:left="5760" w:hanging="360"/>
+      </w:pPr>
+    </w:lvl>
+    <w:lvl w:ilvl="8" w:tplc="0809001B" w:tentative="1">
+      <w:start w:val="1"/>
+      <w:numFmt w:val="lowerRoman"/>
+      <w:lvlText w:val="%9."/>
+      <w:lvlJc w:val="right"/>
+      <w:pPr>
+        <w:ind w:left="6480" w:hanging="180"/>
+      </w:pPr>
+    </w:lvl>
+  </w:abstractNum>
+  <w:num w:numId="1">
+    <w:abstractNumId w:val="2"/>
+  </w:num>
+  <w:num w:numId="2">
+    <w:abstractNumId w:val="1"/>
+  </w:num>
+  <w:num w:numId="3">
+    <w:abstractNumId w:val="0"/>
+  </w:num>
+</w:numbering>
 </file>
 
 <file path=word/styles.xml><?xml version="1.0" encoding="utf-8"?>
@@ -487,13 +1665,87 @@
     <w:semiHidden/>
     <w:unhideWhenUsed/>
   </w:style>
+  <w:style w:type="paragraph" w:styleId="a3">
+    <w:name w:val="List Paragraph"/>
+    <w:basedOn w:val="a"/>
+    <w:uiPriority w:val="34"/>
+    <w:qFormat/>
+    <w:rsid w:val="008662BD"/>
+    <w:pPr>
+      <w:ind w:left="720"/>
+      <w:contextualSpacing/>
+    </w:pPr>
+  </w:style>
+  <w:style w:type="table" w:styleId="a4">
+    <w:name w:val="Table Grid"/>
+    <w:basedOn w:val="a1"/>
+    <w:uiPriority w:val="39"/>
+    <w:rsid w:val="008662BD"/>
+    <w:pPr>
+      <w:spacing w:after="0" w:line="240" w:lineRule="auto"/>
+    </w:pPr>
+    <w:tblPr>
+      <w:tblBorders>
+        <w:top w:val="single" w:sz="4" w:space="0" w:color="auto"/>
+        <w:left w:val="single" w:sz="4" w:space="0" w:color="auto"/>
+        <w:bottom w:val="single" w:sz="4" w:space="0" w:color="auto"/>
+        <w:right w:val="single" w:sz="4" w:space="0" w:color="auto"/>
+        <w:insideH w:val="single" w:sz="4" w:space="0" w:color="auto"/>
+        <w:insideV w:val="single" w:sz="4" w:space="0" w:color="auto"/>
+      </w:tblBorders>
+    </w:tblPr>
+  </w:style>
+  <w:style w:type="paragraph" w:styleId="a5">
+    <w:name w:val="header"/>
+    <w:basedOn w:val="a"/>
+    <w:link w:val="a6"/>
+    <w:uiPriority w:val="99"/>
+    <w:unhideWhenUsed/>
+    <w:rsid w:val="00B54899"/>
+    <w:pPr>
+      <w:tabs>
+        <w:tab w:val="center" w:pos="4677"/>
+        <w:tab w:val="right" w:pos="9355"/>
+      </w:tabs>
+      <w:spacing w:after="0" w:line="240" w:lineRule="auto"/>
+    </w:pPr>
+  </w:style>
+  <w:style w:type="character" w:customStyle="1" w:styleId="a6">
+    <w:name w:val="Верхний колонтитул Знак"/>
+    <w:basedOn w:val="a0"/>
+    <w:link w:val="a5"/>
+    <w:uiPriority w:val="99"/>
+    <w:rsid w:val="00B54899"/>
+  </w:style>
+  <w:style w:type="paragraph" w:styleId="a7">
+    <w:name w:val="footer"/>
+    <w:basedOn w:val="a"/>
+    <w:link w:val="a8"/>
+    <w:uiPriority w:val="99"/>
+    <w:unhideWhenUsed/>
+    <w:rsid w:val="00B54899"/>
+    <w:pPr>
+      <w:tabs>
+        <w:tab w:val="center" w:pos="4677"/>
+        <w:tab w:val="right" w:pos="9355"/>
+      </w:tabs>
+      <w:spacing w:after="0" w:line="240" w:lineRule="auto"/>
+    </w:pPr>
+  </w:style>
+  <w:style w:type="character" w:customStyle="1" w:styleId="a8">
+    <w:name w:val="Нижний колонтитул Знак"/>
+    <w:basedOn w:val="a0"/>
+    <w:link w:val="a7"/>
+    <w:uiPriority w:val="99"/>
+    <w:rsid w:val="00B54899"/>
+  </w:style>
 </w:styles>
 </file>
 
 <file path=word/theme/theme1.xml><?xml version="1.0" encoding="utf-8"?>
 <a:theme xmlns:a="http://schemas.openxmlformats.org/drawingml/2006/main" name="Тема Office">
   <a:themeElements>
-    <a:clrScheme name="Стандартная">
+    <a:clrScheme name="Фиолетовый II">
       <a:dk1>
         <a:sysClr val="windowText" lastClr="000000"/>
       </a:dk1>
@@ -501,34 +1753,34 @@
         <a:sysClr val="window" lastClr="FFFFFF"/>
       </a:lt1>
       <a:dk2>
-        <a:srgbClr val="44546A"/>
+        <a:srgbClr val="632E62"/>
       </a:dk2>
       <a:lt2>
-        <a:srgbClr val="E7E6E6"/>
+        <a:srgbClr val="EAE5EB"/>
       </a:lt2>
       <a:accent1>
-        <a:srgbClr val="5B9BD5"/>
+        <a:srgbClr val="92278F"/>
       </a:accent1>
       <a:accent2>
-        <a:srgbClr val="ED7D31"/>
+        <a:srgbClr val="9B57D3"/>
       </a:accent2>
       <a:accent3>
-        <a:srgbClr val="A5A5A5"/>
+        <a:srgbClr val="755DD9"/>
       </a:accent3>
       <a:accent4>
-        <a:srgbClr val="FFC000"/>
+        <a:srgbClr val="665EB8"/>
       </a:accent4>
       <a:accent5>
-        <a:srgbClr val="4472C4"/>
+        <a:srgbClr val="45A5ED"/>
       </a:accent5>
       <a:accent6>
-        <a:srgbClr val="70AD47"/>
+        <a:srgbClr val="5982DB"/>
       </a:accent6>
       <a:hlink>
-        <a:srgbClr val="0563C1"/>
+        <a:srgbClr val="0066FF"/>
       </a:hlink>
       <a:folHlink>
-        <a:srgbClr val="954F72"/>
+        <a:srgbClr val="666699"/>
       </a:folHlink>
     </a:clrScheme>
     <a:fontScheme name="Стандартная">
@@ -749,4 +2001,16 @@
     </a:ext>
   </a:extLst>
 </a:theme>
+</file>
+
+<file path=customXml/item1.xml><?xml version="1.0" encoding="utf-8"?>
+<b:Sources xmlns:b="http://schemas.openxmlformats.org/officeDocument/2006/bibliography" xmlns="http://schemas.openxmlformats.org/officeDocument/2006/bibliography" SelectedStyle="\APASixthEditionOfficeOnline.xsl" StyleName="APA" Version="6"/>
+</file>
+
+<file path=customXml/itemProps1.xml><?xml version="1.0" encoding="utf-8"?>
+<ds:datastoreItem xmlns:ds="http://schemas.openxmlformats.org/officeDocument/2006/customXml" ds:itemID="{7E021205-9A0A-46E6-A148-1DAFF3383934}">
+  <ds:schemaRefs>
+    <ds:schemaRef ds:uri="http://schemas.openxmlformats.org/officeDocument/2006/bibliography"/>
+  </ds:schemaRefs>
+</ds:datastoreItem>
 </file>
</xml_diff>

<commit_message>
the new 24th and 25th tickets, the 23d one is empty - I was absent from the lecture
</commit_message>
<xml_diff>
--- a/24.docx
+++ b/24.docx
@@ -4,6 +4,7 @@
   <w:body>
     <w:p>
       <w:pPr>
+        <w:pStyle w:val="a9"/>
         <w:rPr>
           <w:lang w:val="ru-RU"/>
         </w:rPr>
@@ -14,6 +15,20 @@
         </w:rPr>
         <w:t>24</w:t>
       </w:r>
+      <w:r>
+        <w:rPr>
+          <w:lang w:val="ru-RU"/>
+        </w:rPr>
+        <w:t xml:space="preserve">. Вопрос об отношении науки и ценности в концепциях Хью </w:t>
+      </w:r>
+      <w:proofErr w:type="spellStart"/>
+      <w:r>
+        <w:rPr>
+          <w:lang w:val="ru-RU"/>
+        </w:rPr>
+        <w:t>Лейси</w:t>
+      </w:r>
+      <w:proofErr w:type="spellEnd"/>
     </w:p>
     <w:p>
       <w:pPr>
@@ -687,12 +702,14 @@
               </w:rPr>
               <w:t>|</w:t>
             </w:r>
+            <w:proofErr w:type="spellStart"/>
             <w:r>
               <w:rPr>
                 <w:lang w:val="ru-RU"/>
               </w:rPr>
               <w:t>архия</w:t>
             </w:r>
+            <w:proofErr w:type="spellEnd"/>
           </w:p>
           <w:p>
             <w:pPr>
@@ -706,6 +723,7 @@
               <w:rPr>
                 <w:lang w:val="ru-RU"/>
               </w:rPr>
+              <w:lastRenderedPageBreak/>
               <w:t>выше  низшее</w:t>
             </w:r>
             <w:proofErr w:type="gramEnd"/>
@@ -800,7 +818,6 @@
               <w:rPr>
                 <w:lang w:val="ru-RU"/>
               </w:rPr>
-              <w:lastRenderedPageBreak/>
               <w:t>у</w:t>
             </w:r>
             <w:r>
@@ -1249,7 +1266,7 @@
   <w:docDefaults>
     <w:rPrDefault>
       <w:rPr>
-        <w:rFonts w:asciiTheme="minorHAnsi" w:eastAsiaTheme="minorHAnsi" w:hAnsiTheme="minorHAnsi" w:cstheme="minorBidi"/>
+        <w:rFonts w:asciiTheme="minorHAnsi" w:eastAsiaTheme="minorEastAsia" w:hAnsiTheme="minorHAnsi" w:cstheme="minorBidi"/>
         <w:sz w:val="22"/>
         <w:szCs w:val="22"/>
         <w:lang w:val="en-GB" w:eastAsia="en-US" w:bidi="ar-SA"/>
@@ -1257,7 +1274,7 @@
     </w:rPrDefault>
     <w:pPrDefault>
       <w:pPr>
-        <w:spacing w:after="160" w:line="259" w:lineRule="auto"/>
+        <w:spacing w:after="200" w:line="276" w:lineRule="auto"/>
       </w:pPr>
     </w:pPrDefault>
   </w:docDefaults>
@@ -1637,6 +1654,218 @@
   <w:style w:type="paragraph" w:default="1" w:styleId="a">
     <w:name w:val="Normal"/>
     <w:qFormat/>
+    <w:rsid w:val="00E14882"/>
+  </w:style>
+  <w:style w:type="paragraph" w:styleId="1">
+    <w:name w:val="heading 1"/>
+    <w:basedOn w:val="a"/>
+    <w:next w:val="a"/>
+    <w:link w:val="10"/>
+    <w:uiPriority w:val="9"/>
+    <w:qFormat/>
+    <w:rsid w:val="00E14882"/>
+    <w:pPr>
+      <w:keepNext/>
+      <w:keepLines/>
+      <w:spacing w:before="480" w:after="0"/>
+      <w:outlineLvl w:val="0"/>
+    </w:pPr>
+    <w:rPr>
+      <w:rFonts w:asciiTheme="majorHAnsi" w:eastAsiaTheme="majorEastAsia" w:hAnsiTheme="majorHAnsi" w:cstheme="majorBidi"/>
+      <w:b/>
+      <w:bCs/>
+      <w:color w:val="6D1D6A" w:themeColor="accent1" w:themeShade="BF"/>
+      <w:sz w:val="28"/>
+      <w:szCs w:val="28"/>
+    </w:rPr>
+  </w:style>
+  <w:style w:type="paragraph" w:styleId="2">
+    <w:name w:val="heading 2"/>
+    <w:basedOn w:val="a"/>
+    <w:next w:val="a"/>
+    <w:link w:val="20"/>
+    <w:uiPriority w:val="9"/>
+    <w:semiHidden/>
+    <w:unhideWhenUsed/>
+    <w:qFormat/>
+    <w:rsid w:val="00E14882"/>
+    <w:pPr>
+      <w:keepNext/>
+      <w:keepLines/>
+      <w:spacing w:before="200" w:after="0"/>
+      <w:outlineLvl w:val="1"/>
+    </w:pPr>
+    <w:rPr>
+      <w:rFonts w:asciiTheme="majorHAnsi" w:eastAsiaTheme="majorEastAsia" w:hAnsiTheme="majorHAnsi" w:cstheme="majorBidi"/>
+      <w:b/>
+      <w:bCs/>
+      <w:color w:val="92278F" w:themeColor="accent1"/>
+      <w:sz w:val="26"/>
+      <w:szCs w:val="26"/>
+    </w:rPr>
+  </w:style>
+  <w:style w:type="paragraph" w:styleId="3">
+    <w:name w:val="heading 3"/>
+    <w:basedOn w:val="a"/>
+    <w:next w:val="a"/>
+    <w:link w:val="30"/>
+    <w:uiPriority w:val="9"/>
+    <w:semiHidden/>
+    <w:unhideWhenUsed/>
+    <w:qFormat/>
+    <w:rsid w:val="00E14882"/>
+    <w:pPr>
+      <w:keepNext/>
+      <w:keepLines/>
+      <w:spacing w:before="200" w:after="0"/>
+      <w:outlineLvl w:val="2"/>
+    </w:pPr>
+    <w:rPr>
+      <w:rFonts w:asciiTheme="majorHAnsi" w:eastAsiaTheme="majorEastAsia" w:hAnsiTheme="majorHAnsi" w:cstheme="majorBidi"/>
+      <w:b/>
+      <w:bCs/>
+      <w:color w:val="92278F" w:themeColor="accent1"/>
+    </w:rPr>
+  </w:style>
+  <w:style w:type="paragraph" w:styleId="4">
+    <w:name w:val="heading 4"/>
+    <w:basedOn w:val="a"/>
+    <w:next w:val="a"/>
+    <w:link w:val="40"/>
+    <w:uiPriority w:val="9"/>
+    <w:semiHidden/>
+    <w:unhideWhenUsed/>
+    <w:qFormat/>
+    <w:rsid w:val="00E14882"/>
+    <w:pPr>
+      <w:keepNext/>
+      <w:keepLines/>
+      <w:spacing w:before="200" w:after="0"/>
+      <w:outlineLvl w:val="3"/>
+    </w:pPr>
+    <w:rPr>
+      <w:rFonts w:asciiTheme="majorHAnsi" w:eastAsiaTheme="majorEastAsia" w:hAnsiTheme="majorHAnsi" w:cstheme="majorBidi"/>
+      <w:b/>
+      <w:bCs/>
+      <w:i/>
+      <w:iCs/>
+      <w:color w:val="92278F" w:themeColor="accent1"/>
+    </w:rPr>
+  </w:style>
+  <w:style w:type="paragraph" w:styleId="5">
+    <w:name w:val="heading 5"/>
+    <w:basedOn w:val="a"/>
+    <w:next w:val="a"/>
+    <w:link w:val="50"/>
+    <w:uiPriority w:val="9"/>
+    <w:semiHidden/>
+    <w:unhideWhenUsed/>
+    <w:qFormat/>
+    <w:rsid w:val="00E14882"/>
+    <w:pPr>
+      <w:keepNext/>
+      <w:keepLines/>
+      <w:spacing w:before="200" w:after="0"/>
+      <w:outlineLvl w:val="4"/>
+    </w:pPr>
+    <w:rPr>
+      <w:rFonts w:asciiTheme="majorHAnsi" w:eastAsiaTheme="majorEastAsia" w:hAnsiTheme="majorHAnsi" w:cstheme="majorBidi"/>
+      <w:color w:val="481346" w:themeColor="accent1" w:themeShade="7F"/>
+    </w:rPr>
+  </w:style>
+  <w:style w:type="paragraph" w:styleId="6">
+    <w:name w:val="heading 6"/>
+    <w:basedOn w:val="a"/>
+    <w:next w:val="a"/>
+    <w:link w:val="60"/>
+    <w:uiPriority w:val="9"/>
+    <w:semiHidden/>
+    <w:unhideWhenUsed/>
+    <w:qFormat/>
+    <w:rsid w:val="00E14882"/>
+    <w:pPr>
+      <w:keepNext/>
+      <w:keepLines/>
+      <w:spacing w:before="200" w:after="0"/>
+      <w:outlineLvl w:val="5"/>
+    </w:pPr>
+    <w:rPr>
+      <w:rFonts w:asciiTheme="majorHAnsi" w:eastAsiaTheme="majorEastAsia" w:hAnsiTheme="majorHAnsi" w:cstheme="majorBidi"/>
+      <w:i/>
+      <w:iCs/>
+      <w:color w:val="481346" w:themeColor="accent1" w:themeShade="7F"/>
+    </w:rPr>
+  </w:style>
+  <w:style w:type="paragraph" w:styleId="7">
+    <w:name w:val="heading 7"/>
+    <w:basedOn w:val="a"/>
+    <w:next w:val="a"/>
+    <w:link w:val="70"/>
+    <w:uiPriority w:val="9"/>
+    <w:semiHidden/>
+    <w:unhideWhenUsed/>
+    <w:qFormat/>
+    <w:rsid w:val="00E14882"/>
+    <w:pPr>
+      <w:keepNext/>
+      <w:keepLines/>
+      <w:spacing w:before="200" w:after="0"/>
+      <w:outlineLvl w:val="6"/>
+    </w:pPr>
+    <w:rPr>
+      <w:rFonts w:asciiTheme="majorHAnsi" w:eastAsiaTheme="majorEastAsia" w:hAnsiTheme="majorHAnsi" w:cstheme="majorBidi"/>
+      <w:i/>
+      <w:iCs/>
+      <w:color w:val="404040" w:themeColor="text1" w:themeTint="BF"/>
+    </w:rPr>
+  </w:style>
+  <w:style w:type="paragraph" w:styleId="8">
+    <w:name w:val="heading 8"/>
+    <w:basedOn w:val="a"/>
+    <w:next w:val="a"/>
+    <w:link w:val="80"/>
+    <w:uiPriority w:val="9"/>
+    <w:semiHidden/>
+    <w:unhideWhenUsed/>
+    <w:qFormat/>
+    <w:rsid w:val="00E14882"/>
+    <w:pPr>
+      <w:keepNext/>
+      <w:keepLines/>
+      <w:spacing w:before="200" w:after="0"/>
+      <w:outlineLvl w:val="7"/>
+    </w:pPr>
+    <w:rPr>
+      <w:rFonts w:asciiTheme="majorHAnsi" w:eastAsiaTheme="majorEastAsia" w:hAnsiTheme="majorHAnsi" w:cstheme="majorBidi"/>
+      <w:color w:val="92278F" w:themeColor="accent1"/>
+      <w:sz w:val="20"/>
+      <w:szCs w:val="20"/>
+    </w:rPr>
+  </w:style>
+  <w:style w:type="paragraph" w:styleId="9">
+    <w:name w:val="heading 9"/>
+    <w:basedOn w:val="a"/>
+    <w:next w:val="a"/>
+    <w:link w:val="90"/>
+    <w:uiPriority w:val="9"/>
+    <w:semiHidden/>
+    <w:unhideWhenUsed/>
+    <w:qFormat/>
+    <w:rsid w:val="00E14882"/>
+    <w:pPr>
+      <w:keepNext/>
+      <w:keepLines/>
+      <w:spacing w:before="200" w:after="0"/>
+      <w:outlineLvl w:val="8"/>
+    </w:pPr>
+    <w:rPr>
+      <w:rFonts w:asciiTheme="majorHAnsi" w:eastAsiaTheme="majorEastAsia" w:hAnsiTheme="majorHAnsi" w:cstheme="majorBidi"/>
+      <w:i/>
+      <w:iCs/>
+      <w:color w:val="404040" w:themeColor="text1" w:themeTint="BF"/>
+      <w:sz w:val="20"/>
+      <w:szCs w:val="20"/>
+    </w:rPr>
   </w:style>
   <w:style w:type="character" w:default="1" w:styleId="a0">
     <w:name w:val="Default Paragraph Font"/>
@@ -1738,6 +1967,406 @@
     <w:link w:val="a7"/>
     <w:uiPriority w:val="99"/>
     <w:rsid w:val="00B54899"/>
+  </w:style>
+  <w:style w:type="paragraph" w:styleId="a9">
+    <w:name w:val="Title"/>
+    <w:basedOn w:val="a"/>
+    <w:next w:val="a"/>
+    <w:link w:val="aa"/>
+    <w:uiPriority w:val="10"/>
+    <w:qFormat/>
+    <w:rsid w:val="00E14882"/>
+    <w:pPr>
+      <w:pBdr>
+        <w:bottom w:val="single" w:sz="8" w:space="4" w:color="92278F" w:themeColor="accent1"/>
+      </w:pBdr>
+      <w:spacing w:after="300" w:line="240" w:lineRule="auto"/>
+      <w:contextualSpacing/>
+    </w:pPr>
+    <w:rPr>
+      <w:rFonts w:asciiTheme="majorHAnsi" w:eastAsiaTheme="majorEastAsia" w:hAnsiTheme="majorHAnsi" w:cstheme="majorBidi"/>
+      <w:color w:val="492249" w:themeColor="text2" w:themeShade="BF"/>
+      <w:spacing w:val="5"/>
+      <w:sz w:val="52"/>
+      <w:szCs w:val="52"/>
+    </w:rPr>
+  </w:style>
+  <w:style w:type="character" w:customStyle="1" w:styleId="aa">
+    <w:name w:val="Название Знак"/>
+    <w:basedOn w:val="a0"/>
+    <w:link w:val="a9"/>
+    <w:uiPriority w:val="10"/>
+    <w:rsid w:val="00E14882"/>
+    <w:rPr>
+      <w:rFonts w:asciiTheme="majorHAnsi" w:eastAsiaTheme="majorEastAsia" w:hAnsiTheme="majorHAnsi" w:cstheme="majorBidi"/>
+      <w:color w:val="492249" w:themeColor="text2" w:themeShade="BF"/>
+      <w:spacing w:val="5"/>
+      <w:sz w:val="52"/>
+      <w:szCs w:val="52"/>
+    </w:rPr>
+  </w:style>
+  <w:style w:type="character" w:customStyle="1" w:styleId="10">
+    <w:name w:val="Заголовок 1 Знак"/>
+    <w:basedOn w:val="a0"/>
+    <w:link w:val="1"/>
+    <w:uiPriority w:val="9"/>
+    <w:rsid w:val="00E14882"/>
+    <w:rPr>
+      <w:rFonts w:asciiTheme="majorHAnsi" w:eastAsiaTheme="majorEastAsia" w:hAnsiTheme="majorHAnsi" w:cstheme="majorBidi"/>
+      <w:b/>
+      <w:bCs/>
+      <w:color w:val="6D1D6A" w:themeColor="accent1" w:themeShade="BF"/>
+      <w:sz w:val="28"/>
+      <w:szCs w:val="28"/>
+    </w:rPr>
+  </w:style>
+  <w:style w:type="character" w:customStyle="1" w:styleId="20">
+    <w:name w:val="Заголовок 2 Знак"/>
+    <w:basedOn w:val="a0"/>
+    <w:link w:val="2"/>
+    <w:uiPriority w:val="9"/>
+    <w:semiHidden/>
+    <w:rsid w:val="00E14882"/>
+    <w:rPr>
+      <w:rFonts w:asciiTheme="majorHAnsi" w:eastAsiaTheme="majorEastAsia" w:hAnsiTheme="majorHAnsi" w:cstheme="majorBidi"/>
+      <w:b/>
+      <w:bCs/>
+      <w:color w:val="92278F" w:themeColor="accent1"/>
+      <w:sz w:val="26"/>
+      <w:szCs w:val="26"/>
+    </w:rPr>
+  </w:style>
+  <w:style w:type="character" w:customStyle="1" w:styleId="30">
+    <w:name w:val="Заголовок 3 Знак"/>
+    <w:basedOn w:val="a0"/>
+    <w:link w:val="3"/>
+    <w:uiPriority w:val="9"/>
+    <w:semiHidden/>
+    <w:rsid w:val="00E14882"/>
+    <w:rPr>
+      <w:rFonts w:asciiTheme="majorHAnsi" w:eastAsiaTheme="majorEastAsia" w:hAnsiTheme="majorHAnsi" w:cstheme="majorBidi"/>
+      <w:b/>
+      <w:bCs/>
+      <w:color w:val="92278F" w:themeColor="accent1"/>
+    </w:rPr>
+  </w:style>
+  <w:style w:type="character" w:customStyle="1" w:styleId="40">
+    <w:name w:val="Заголовок 4 Знак"/>
+    <w:basedOn w:val="a0"/>
+    <w:link w:val="4"/>
+    <w:uiPriority w:val="9"/>
+    <w:semiHidden/>
+    <w:rsid w:val="00E14882"/>
+    <w:rPr>
+      <w:rFonts w:asciiTheme="majorHAnsi" w:eastAsiaTheme="majorEastAsia" w:hAnsiTheme="majorHAnsi" w:cstheme="majorBidi"/>
+      <w:b/>
+      <w:bCs/>
+      <w:i/>
+      <w:iCs/>
+      <w:color w:val="92278F" w:themeColor="accent1"/>
+    </w:rPr>
+  </w:style>
+  <w:style w:type="character" w:customStyle="1" w:styleId="50">
+    <w:name w:val="Заголовок 5 Знак"/>
+    <w:basedOn w:val="a0"/>
+    <w:link w:val="5"/>
+    <w:uiPriority w:val="9"/>
+    <w:semiHidden/>
+    <w:rsid w:val="00E14882"/>
+    <w:rPr>
+      <w:rFonts w:asciiTheme="majorHAnsi" w:eastAsiaTheme="majorEastAsia" w:hAnsiTheme="majorHAnsi" w:cstheme="majorBidi"/>
+      <w:color w:val="481346" w:themeColor="accent1" w:themeShade="7F"/>
+    </w:rPr>
+  </w:style>
+  <w:style w:type="character" w:customStyle="1" w:styleId="60">
+    <w:name w:val="Заголовок 6 Знак"/>
+    <w:basedOn w:val="a0"/>
+    <w:link w:val="6"/>
+    <w:uiPriority w:val="9"/>
+    <w:semiHidden/>
+    <w:rsid w:val="00E14882"/>
+    <w:rPr>
+      <w:rFonts w:asciiTheme="majorHAnsi" w:eastAsiaTheme="majorEastAsia" w:hAnsiTheme="majorHAnsi" w:cstheme="majorBidi"/>
+      <w:i/>
+      <w:iCs/>
+      <w:color w:val="481346" w:themeColor="accent1" w:themeShade="7F"/>
+    </w:rPr>
+  </w:style>
+  <w:style w:type="character" w:customStyle="1" w:styleId="70">
+    <w:name w:val="Заголовок 7 Знак"/>
+    <w:basedOn w:val="a0"/>
+    <w:link w:val="7"/>
+    <w:uiPriority w:val="9"/>
+    <w:semiHidden/>
+    <w:rsid w:val="00E14882"/>
+    <w:rPr>
+      <w:rFonts w:asciiTheme="majorHAnsi" w:eastAsiaTheme="majorEastAsia" w:hAnsiTheme="majorHAnsi" w:cstheme="majorBidi"/>
+      <w:i/>
+      <w:iCs/>
+      <w:color w:val="404040" w:themeColor="text1" w:themeTint="BF"/>
+    </w:rPr>
+  </w:style>
+  <w:style w:type="character" w:customStyle="1" w:styleId="80">
+    <w:name w:val="Заголовок 8 Знак"/>
+    <w:basedOn w:val="a0"/>
+    <w:link w:val="8"/>
+    <w:uiPriority w:val="9"/>
+    <w:semiHidden/>
+    <w:rsid w:val="00E14882"/>
+    <w:rPr>
+      <w:rFonts w:asciiTheme="majorHAnsi" w:eastAsiaTheme="majorEastAsia" w:hAnsiTheme="majorHAnsi" w:cstheme="majorBidi"/>
+      <w:color w:val="92278F" w:themeColor="accent1"/>
+      <w:sz w:val="20"/>
+      <w:szCs w:val="20"/>
+    </w:rPr>
+  </w:style>
+  <w:style w:type="character" w:customStyle="1" w:styleId="90">
+    <w:name w:val="Заголовок 9 Знак"/>
+    <w:basedOn w:val="a0"/>
+    <w:link w:val="9"/>
+    <w:uiPriority w:val="9"/>
+    <w:semiHidden/>
+    <w:rsid w:val="00E14882"/>
+    <w:rPr>
+      <w:rFonts w:asciiTheme="majorHAnsi" w:eastAsiaTheme="majorEastAsia" w:hAnsiTheme="majorHAnsi" w:cstheme="majorBidi"/>
+      <w:i/>
+      <w:iCs/>
+      <w:color w:val="404040" w:themeColor="text1" w:themeTint="BF"/>
+      <w:sz w:val="20"/>
+      <w:szCs w:val="20"/>
+    </w:rPr>
+  </w:style>
+  <w:style w:type="paragraph" w:styleId="ab">
+    <w:name w:val="caption"/>
+    <w:basedOn w:val="a"/>
+    <w:next w:val="a"/>
+    <w:uiPriority w:val="35"/>
+    <w:semiHidden/>
+    <w:unhideWhenUsed/>
+    <w:qFormat/>
+    <w:rsid w:val="00E14882"/>
+    <w:pPr>
+      <w:spacing w:line="240" w:lineRule="auto"/>
+    </w:pPr>
+    <w:rPr>
+      <w:b/>
+      <w:bCs/>
+      <w:color w:val="92278F" w:themeColor="accent1"/>
+      <w:sz w:val="18"/>
+      <w:szCs w:val="18"/>
+    </w:rPr>
+  </w:style>
+  <w:style w:type="paragraph" w:styleId="ac">
+    <w:name w:val="Subtitle"/>
+    <w:basedOn w:val="a"/>
+    <w:next w:val="a"/>
+    <w:link w:val="ad"/>
+    <w:uiPriority w:val="11"/>
+    <w:qFormat/>
+    <w:rsid w:val="00E14882"/>
+    <w:pPr>
+      <w:numPr>
+        <w:ilvl w:val="1"/>
+      </w:numPr>
+    </w:pPr>
+    <w:rPr>
+      <w:rFonts w:asciiTheme="majorHAnsi" w:eastAsiaTheme="majorEastAsia" w:hAnsiTheme="majorHAnsi" w:cstheme="majorBidi"/>
+      <w:i/>
+      <w:iCs/>
+      <w:color w:val="92278F" w:themeColor="accent1"/>
+      <w:spacing w:val="15"/>
+      <w:sz w:val="24"/>
+      <w:szCs w:val="24"/>
+    </w:rPr>
+  </w:style>
+  <w:style w:type="character" w:customStyle="1" w:styleId="ad">
+    <w:name w:val="Подзаголовок Знак"/>
+    <w:basedOn w:val="a0"/>
+    <w:link w:val="ac"/>
+    <w:uiPriority w:val="11"/>
+    <w:rsid w:val="00E14882"/>
+    <w:rPr>
+      <w:rFonts w:asciiTheme="majorHAnsi" w:eastAsiaTheme="majorEastAsia" w:hAnsiTheme="majorHAnsi" w:cstheme="majorBidi"/>
+      <w:i/>
+      <w:iCs/>
+      <w:color w:val="92278F" w:themeColor="accent1"/>
+      <w:spacing w:val="15"/>
+      <w:sz w:val="24"/>
+      <w:szCs w:val="24"/>
+    </w:rPr>
+  </w:style>
+  <w:style w:type="character" w:styleId="ae">
+    <w:name w:val="Strong"/>
+    <w:basedOn w:val="a0"/>
+    <w:uiPriority w:val="22"/>
+    <w:qFormat/>
+    <w:rsid w:val="00E14882"/>
+    <w:rPr>
+      <w:b/>
+      <w:bCs/>
+    </w:rPr>
+  </w:style>
+  <w:style w:type="character" w:styleId="af">
+    <w:name w:val="Emphasis"/>
+    <w:basedOn w:val="a0"/>
+    <w:uiPriority w:val="20"/>
+    <w:qFormat/>
+    <w:rsid w:val="00E14882"/>
+    <w:rPr>
+      <w:i/>
+      <w:iCs/>
+    </w:rPr>
+  </w:style>
+  <w:style w:type="paragraph" w:styleId="af0">
+    <w:name w:val="No Spacing"/>
+    <w:uiPriority w:val="1"/>
+    <w:qFormat/>
+    <w:rsid w:val="00E14882"/>
+    <w:pPr>
+      <w:spacing w:after="0" w:line="240" w:lineRule="auto"/>
+    </w:pPr>
+  </w:style>
+  <w:style w:type="paragraph" w:styleId="21">
+    <w:name w:val="Quote"/>
+    <w:basedOn w:val="a"/>
+    <w:next w:val="a"/>
+    <w:link w:val="22"/>
+    <w:uiPriority w:val="29"/>
+    <w:qFormat/>
+    <w:rsid w:val="00E14882"/>
+    <w:rPr>
+      <w:i/>
+      <w:iCs/>
+      <w:color w:val="000000" w:themeColor="text1"/>
+    </w:rPr>
+  </w:style>
+  <w:style w:type="character" w:customStyle="1" w:styleId="22">
+    <w:name w:val="Цитата 2 Знак"/>
+    <w:basedOn w:val="a0"/>
+    <w:link w:val="21"/>
+    <w:uiPriority w:val="29"/>
+    <w:rsid w:val="00E14882"/>
+    <w:rPr>
+      <w:i/>
+      <w:iCs/>
+      <w:color w:val="000000" w:themeColor="text1"/>
+    </w:rPr>
+  </w:style>
+  <w:style w:type="paragraph" w:styleId="af1">
+    <w:name w:val="Intense Quote"/>
+    <w:basedOn w:val="a"/>
+    <w:next w:val="a"/>
+    <w:link w:val="af2"/>
+    <w:uiPriority w:val="30"/>
+    <w:qFormat/>
+    <w:rsid w:val="00E14882"/>
+    <w:pPr>
+      <w:pBdr>
+        <w:bottom w:val="single" w:sz="4" w:space="4" w:color="92278F" w:themeColor="accent1"/>
+      </w:pBdr>
+      <w:spacing w:before="200" w:after="280"/>
+      <w:ind w:left="936" w:right="936"/>
+    </w:pPr>
+    <w:rPr>
+      <w:b/>
+      <w:bCs/>
+      <w:i/>
+      <w:iCs/>
+      <w:color w:val="92278F" w:themeColor="accent1"/>
+    </w:rPr>
+  </w:style>
+  <w:style w:type="character" w:customStyle="1" w:styleId="af2">
+    <w:name w:val="Выделенная цитата Знак"/>
+    <w:basedOn w:val="a0"/>
+    <w:link w:val="af1"/>
+    <w:uiPriority w:val="30"/>
+    <w:rsid w:val="00E14882"/>
+    <w:rPr>
+      <w:b/>
+      <w:bCs/>
+      <w:i/>
+      <w:iCs/>
+      <w:color w:val="92278F" w:themeColor="accent1"/>
+    </w:rPr>
+  </w:style>
+  <w:style w:type="character" w:styleId="af3">
+    <w:name w:val="Subtle Emphasis"/>
+    <w:basedOn w:val="a0"/>
+    <w:uiPriority w:val="19"/>
+    <w:qFormat/>
+    <w:rsid w:val="00E14882"/>
+    <w:rPr>
+      <w:i/>
+      <w:iCs/>
+      <w:color w:val="808080" w:themeColor="text1" w:themeTint="7F"/>
+    </w:rPr>
+  </w:style>
+  <w:style w:type="character" w:styleId="af4">
+    <w:name w:val="Intense Emphasis"/>
+    <w:basedOn w:val="a0"/>
+    <w:uiPriority w:val="21"/>
+    <w:qFormat/>
+    <w:rsid w:val="00E14882"/>
+    <w:rPr>
+      <w:b/>
+      <w:bCs/>
+      <w:i/>
+      <w:iCs/>
+      <w:color w:val="92278F" w:themeColor="accent1"/>
+    </w:rPr>
+  </w:style>
+  <w:style w:type="character" w:styleId="af5">
+    <w:name w:val="Subtle Reference"/>
+    <w:basedOn w:val="a0"/>
+    <w:uiPriority w:val="31"/>
+    <w:qFormat/>
+    <w:rsid w:val="00E14882"/>
+    <w:rPr>
+      <w:smallCaps/>
+      <w:color w:val="9B57D3" w:themeColor="accent2"/>
+      <w:u w:val="single"/>
+    </w:rPr>
+  </w:style>
+  <w:style w:type="character" w:styleId="af6">
+    <w:name w:val="Intense Reference"/>
+    <w:basedOn w:val="a0"/>
+    <w:uiPriority w:val="32"/>
+    <w:qFormat/>
+    <w:rsid w:val="00E14882"/>
+    <w:rPr>
+      <w:b/>
+      <w:bCs/>
+      <w:smallCaps/>
+      <w:color w:val="9B57D3" w:themeColor="accent2"/>
+      <w:spacing w:val="5"/>
+      <w:u w:val="single"/>
+    </w:rPr>
+  </w:style>
+  <w:style w:type="character" w:styleId="af7">
+    <w:name w:val="Book Title"/>
+    <w:basedOn w:val="a0"/>
+    <w:uiPriority w:val="33"/>
+    <w:qFormat/>
+    <w:rsid w:val="00E14882"/>
+    <w:rPr>
+      <w:b/>
+      <w:bCs/>
+      <w:smallCaps/>
+      <w:spacing w:val="5"/>
+    </w:rPr>
+  </w:style>
+  <w:style w:type="paragraph" w:styleId="af8">
+    <w:name w:val="TOC Heading"/>
+    <w:basedOn w:val="1"/>
+    <w:next w:val="a"/>
+    <w:uiPriority w:val="39"/>
+    <w:semiHidden/>
+    <w:unhideWhenUsed/>
+    <w:qFormat/>
+    <w:rsid w:val="00E14882"/>
+    <w:pPr>
+      <w:outlineLvl w:val="9"/>
+    </w:pPr>
   </w:style>
 </w:styles>
 </file>
@@ -2008,7 +2637,7 @@
 </file>
 
 <file path=customXml/itemProps1.xml><?xml version="1.0" encoding="utf-8"?>
-<ds:datastoreItem xmlns:ds="http://schemas.openxmlformats.org/officeDocument/2006/customXml" ds:itemID="{7E021205-9A0A-46E6-A148-1DAFF3383934}">
+<ds:datastoreItem xmlns:ds="http://schemas.openxmlformats.org/officeDocument/2006/customXml" ds:itemID="{8D116196-794F-4267-A9E2-4DCC8DD7BF97}">
   <ds:schemaRefs>
     <ds:schemaRef ds:uri="http://schemas.openxmlformats.org/officeDocument/2006/bibliography"/>
   </ds:schemaRefs>

</xml_diff>